<commit_message>
added html to all
</commit_message>
<xml_diff>
--- a/References.docx
+++ b/References.docx
@@ -59,6 +59,18 @@
             <w:rStyle w:val="Hyperlink"/>
           </w:rPr>
           <w:t>https://images.unsplash.com/photo-1510936111840-65e151ad71bb?ixlib=rb-1.2.1&amp;ixid=eyJhcHBfaWQiOjEyMDd9&amp;auto=format&amp;fit=crop&amp;w=1367&amp;q=80</w:t>
+        </w:r>
+      </w:hyperlink>
+    </w:p>
+    <w:p/>
+    <w:p/>
+    <w:p>
+      <w:hyperlink r:id="rId8" w:history="1">
+        <w:r>
+          <w:rPr>
+            <w:rStyle w:val="Hyperlink"/>
+          </w:rPr>
+          <w:t>https://startbootstrap.com/templates/heroic-features/</w:t>
         </w:r>
       </w:hyperlink>
       <w:bookmarkStart w:id="0" w:name="_GoBack"/>

</xml_diff>

<commit_message>
added content to all, responsive columns
</commit_message>
<xml_diff>
--- a/References.docx
+++ b/References.docx
@@ -53,6 +53,11 @@
       </w:pPr>
     </w:p>
     <w:p>
+      <w:pPr>
+        <w:rPr>
+          <w:rStyle w:val="Hyperlink"/>
+        </w:rPr>
+      </w:pPr>
       <w:hyperlink r:id="rId7" w:history="1">
         <w:r>
           <w:rPr>
@@ -63,9 +68,33 @@
       </w:hyperlink>
     </w:p>
     <w:p/>
+    <w:p>
+      <w:hyperlink r:id="rId8" w:history="1">
+        <w:r>
+          <w:rPr>
+            <w:rStyle w:val="Hyperlink"/>
+          </w:rPr>
+          <w:t>https://images.unsplash.com/photo-1536146021566-627ce3c4d813?ixlib=rb-1.2.1&amp;ixid=eyJhcHBfaWQiOjEyMDd9&amp;auto=format&amp;fit=crop&amp;w=2134&amp;q=80</w:t>
+        </w:r>
+      </w:hyperlink>
+    </w:p>
     <w:p/>
     <w:p>
-      <w:hyperlink r:id="rId8" w:history="1">
+      <w:hyperlink r:id="rId9" w:history="1">
+        <w:r>
+          <w:rPr>
+            <w:rStyle w:val="Hyperlink"/>
+          </w:rPr>
+          <w:t>https://images.unsplash.com/photo-1456926631375-92c8ce872def?ixlib=rb-1.2.1&amp;ixid=eyJhcHBfaWQiOjEyMDd9&amp;auto=format&amp;fit=crop&amp;w=1950&amp;q=80</w:t>
+        </w:r>
+      </w:hyperlink>
+    </w:p>
+    <w:p>
+      <w:bookmarkStart w:id="0" w:name="_GoBack"/>
+      <w:bookmarkEnd w:id="0"/>
+    </w:p>
+    <w:p>
+      <w:hyperlink r:id="rId10" w:history="1">
         <w:r>
           <w:rPr>
             <w:rStyle w:val="Hyperlink"/>
@@ -73,8 +102,6 @@
           <w:t>https://startbootstrap.com/templates/heroic-features/</w:t>
         </w:r>
       </w:hyperlink>
-      <w:bookmarkStart w:id="0" w:name="_GoBack"/>
-      <w:bookmarkEnd w:id="0"/>
     </w:p>
     <w:sectPr>
       <w:pgSz w:w="11906" w:h="16838"/>

</xml_diff>

<commit_message>
Responsive + colours + collapse tabs
</commit_message>
<xml_diff>
--- a/References.docx
+++ b/References.docx
@@ -80,6 +80,11 @@
     </w:p>
     <w:p/>
     <w:p>
+      <w:pPr>
+        <w:rPr>
+          <w:rStyle w:val="Hyperlink"/>
+        </w:rPr>
+      </w:pPr>
       <w:hyperlink r:id="rId9" w:history="1">
         <w:r>
           <w:rPr>
@@ -90,11 +95,30 @@
       </w:hyperlink>
     </w:p>
     <w:p>
+      <w:pPr>
+        <w:rPr>
+          <w:rStyle w:val="Hyperlink"/>
+        </w:rPr>
+      </w:pPr>
+    </w:p>
+    <w:p>
+      <w:hyperlink r:id="rId10" w:history="1">
+        <w:r>
+          <w:rPr>
+            <w:rStyle w:val="Hyperlink"/>
+          </w:rPr>
+          <w:t>https://images.unsplash.com/photo-1441974231531-c6227db76b6e?ixlib=rb-1.2.1&amp;ixid=eyJhcHBfaWQiOjEyMDd9&amp;auto=format&amp;fit=crop&amp;w=1951&amp;q=80</w:t>
+        </w:r>
+      </w:hyperlink>
+    </w:p>
+    <w:p/>
+    <w:p>
       <w:bookmarkStart w:id="0" w:name="_GoBack"/>
       <w:bookmarkEnd w:id="0"/>
     </w:p>
-    <w:p>
-      <w:hyperlink r:id="rId10" w:history="1">
+    <w:p/>
+    <w:p>
+      <w:hyperlink r:id="rId11" w:history="1">
         <w:r>
           <w:rPr>
             <w:rStyle w:val="Hyperlink"/>

</xml_diff>